<commit_message>
Mentioned Touchpad functionality in my game.
</commit_message>
<xml_diff>
--- a/Memo/Memo_Manual.docx
+++ b/Memo/Memo_Manual.docx
@@ -8,14 +8,14 @@
         <w:rPr>
           <w:rFonts w:ascii="CMU Serif" w:hAnsi="CMU Serif" w:cs="CMU Serif"/>
           <w:sz w:val="48"/>
-          <w:lang w:val="pl-PL"/>
-        </w:rPr>
-      </w:pPr>
+        </w:rPr>
+      </w:pPr>
+      <w:bookmarkStart w:id="0" w:name="_GoBack"/>
+      <w:bookmarkEnd w:id="0"/>
       <w:r>
         <w:rPr>
           <w:rFonts w:ascii="CMU Serif" w:hAnsi="CMU Serif" w:cs="CMU Serif"/>
           <w:sz w:val="48"/>
-          <w:lang w:val="pl-PL"/>
         </w:rPr>
         <w:t>Memo</w:t>
       </w:r>
@@ -23,7 +23,6 @@
         <w:rPr>
           <w:rFonts w:ascii="CMU Serif" w:hAnsi="CMU Serif" w:cs="CMU Serif"/>
           <w:sz w:val="48"/>
-          <w:lang w:val="pl-PL"/>
         </w:rPr>
         <w:t xml:space="preserve"> - Manual</w:t>
       </w:r>
@@ -86,8 +85,6 @@
         </w:rPr>
         <w:t>Features of the „Memo” game</w:t>
       </w:r>
-      <w:bookmarkStart w:id="0" w:name="_GoBack"/>
-      <w:bookmarkEnd w:id="0"/>
       <w:r>
         <w:rPr>
           <w:rFonts w:ascii="CMU Serif" w:hAnsi="CMU Serif" w:cs="CMU Serif"/>
@@ -619,7 +616,21 @@
           <w:rFonts w:ascii="CMU Serif" w:hAnsi="CMU Serif" w:cs="CMU Serif"/>
           <w:sz w:val="24"/>
         </w:rPr>
-        <w:t>Mouse functionality</w:t>
+        <w:t xml:space="preserve">Mouse </w:t>
+      </w:r>
+      <w:r>
+        <w:rPr>
+          <w:rFonts w:ascii="CMU Serif" w:hAnsi="CMU Serif" w:cs="CMU Serif"/>
+          <w:sz w:val="24"/>
+        </w:rPr>
+        <w:t xml:space="preserve">/ Touchpad </w:t>
+      </w:r>
+      <w:r>
+        <w:rPr>
+          <w:rFonts w:ascii="CMU Serif" w:hAnsi="CMU Serif" w:cs="CMU Serif"/>
+          <w:sz w:val="24"/>
+        </w:rPr>
+        <w:t>functionality</w:t>
       </w:r>
     </w:p>
     <w:p>
@@ -1104,6 +1115,21 @@
           <w:sz w:val="24"/>
         </w:rPr>
         <w:t xml:space="preserve"> </w:t>
+      </w:r>
+      <w:r>
+        <w:rPr>
+          <w:rFonts w:ascii="CMU Serif" w:hAnsi="CMU Serif" w:cs="CMU Serif"/>
+          <w:b/>
+          <w:sz w:val="24"/>
+        </w:rPr>
+        <w:t>Player can play on laptop with touchpad</w:t>
+      </w:r>
+      <w:r>
+        <w:rPr>
+          <w:rFonts w:ascii="CMU Serif" w:hAnsi="CMU Serif" w:cs="CMU Serif"/>
+          <w:sz w:val="24"/>
+        </w:rPr>
+        <w:t xml:space="preserve"> as well.</w:t>
       </w:r>
     </w:p>
     <w:p>

</xml_diff>